<commit_message>
plano de ensino atualizado
</commit_message>
<xml_diff>
--- a/Plano de estudo individual Mariana.docx
+++ b/Plano de estudo individual Mariana.docx
@@ -327,8 +327,8 @@
         <w:tblLook w:val="04A0" w:firstRow="1" w:lastRow="0" w:firstColumn="1" w:lastColumn="0" w:noHBand="0" w:noVBand="1"/>
       </w:tblPr>
       <w:tblGrid>
-        <w:gridCol w:w="2552"/>
-        <w:gridCol w:w="7118"/>
+        <w:gridCol w:w="2537"/>
+        <w:gridCol w:w="6993"/>
       </w:tblGrid>
       <w:tr>
         <w:tc>
@@ -675,7 +675,7 @@
         <w:tblLook w:val="04A0" w:firstRow="1" w:lastRow="0" w:firstColumn="1" w:lastColumn="0" w:noHBand="0" w:noVBand="1"/>
       </w:tblPr>
       <w:tblGrid>
-        <w:gridCol w:w="9778"/>
+        <w:gridCol w:w="9628"/>
       </w:tblGrid>
       <w:tr>
         <w:tc>
@@ -978,7 +978,7 @@
         <w:tblLook w:val="04A0" w:firstRow="1" w:lastRow="0" w:firstColumn="1" w:lastColumn="0" w:noHBand="0" w:noVBand="1"/>
       </w:tblPr>
       <w:tblGrid>
-        <w:gridCol w:w="9778"/>
+        <w:gridCol w:w="9628"/>
       </w:tblGrid>
       <w:tr>
         <w:tc>
@@ -1464,7 +1464,7 @@
         <w:tblLook w:val="04A0" w:firstRow="1" w:lastRow="0" w:firstColumn="1" w:lastColumn="0" w:noHBand="0" w:noVBand="1"/>
       </w:tblPr>
       <w:tblGrid>
-        <w:gridCol w:w="9778"/>
+        <w:gridCol w:w="9628"/>
       </w:tblGrid>
       <w:tr>
         <w:tc>
@@ -1568,9 +1568,9 @@
               <w:tblLook w:val="04A0" w:firstRow="1" w:lastRow="0" w:firstColumn="1" w:lastColumn="0" w:noHBand="0" w:noVBand="1"/>
             </w:tblPr>
             <w:tblGrid>
-              <w:gridCol w:w="3182"/>
-              <w:gridCol w:w="3182"/>
-              <w:gridCol w:w="3183"/>
+              <w:gridCol w:w="3121"/>
+              <w:gridCol w:w="3163"/>
+              <w:gridCol w:w="3118"/>
             </w:tblGrid>
             <w:tr>
               <w:tc>
@@ -1705,10 +1705,7 @@
                     <w:t>1.1</w:t>
                   </w:r>
                   <w:r>
-                    <w:t>Conceitos,</w:t>
-                  </w:r>
-                  <w:r>
-                    <w:t>terminologia e propósitos</w:t>
+                    <w:t>Conceitos,terminologia e propósitos</w:t>
                   </w:r>
                 </w:p>
                 <w:p>
@@ -1731,10 +1728,7 @@
                     <w:t>1.2</w:t>
                   </w:r>
                   <w:r>
-                    <w:t xml:space="preserve">Identificação </w:t>
-                  </w:r>
-                  <w:r>
-                    <w:t>de itens de configuração</w:t>
+                    <w:t>Identificação de itens de configuração</w:t>
                   </w:r>
                 </w:p>
                 <w:p>
@@ -1915,6 +1909,9 @@
                   <w:r>
                     <w:t>Controle de versões e baselines</w:t>
                   </w:r>
+                  <w:r>
+                    <w:t>.</w:t>
+                  </w:r>
                 </w:p>
                 <w:p>
                   <w:pPr>
@@ -1923,10 +1920,6 @@
                       <w:tab w:val="left" w:pos="1560"/>
                     </w:tabs>
                     <w:jc w:val="both"/>
-                    <w:rPr>
-                      <w:rFonts w:ascii="Tahoma" w:hAnsi="Tahoma" w:cs="Tahoma"/>
-                      <w:sz w:val="18"/>
-                    </w:rPr>
                   </w:pPr>
                   <w:r>
                     <w:rPr>
@@ -1935,8 +1928,9 @@
                     </w:rPr>
                     <w:t>1.5</w:t>
                   </w:r>
-                  <w:bookmarkStart w:id="0" w:name="_GoBack"/>
-                  <w:bookmarkEnd w:id="0"/>
+                  <w:r>
+                    <w:t>Gerência de construção e release</w:t>
+                  </w:r>
                 </w:p>
                 <w:p>
                   <w:pPr>
@@ -1956,6 +1950,9 @@
                       <w:sz w:val="18"/>
                     </w:rPr>
                     <w:t>1.6</w:t>
+                  </w:r>
+                  <w:r>
+                    <w:t>Auditoria de configuração</w:t>
                   </w:r>
                 </w:p>
                 <w:p>
@@ -2041,6 +2038,9 @@
                     </w:rPr>
                     <w:t>1.7</w:t>
                   </w:r>
+                  <w:r>
+                    <w:t>Relatos de configuração</w:t>
+                  </w:r>
                 </w:p>
                 <w:p>
                   <w:pPr>
@@ -2074,6 +2074,9 @@
                       <w:sz w:val="18"/>
                     </w:rPr>
                   </w:pPr>
+                  <w:r>
+                    <w:t>MPS.Br: Processo Gerência de Configuração (Nível F)</w:t>
+                  </w:r>
                 </w:p>
               </w:tc>
               <w:tc>
@@ -2145,6 +2148,9 @@
                     </w:rPr>
                     <w:t>1.9</w:t>
                   </w:r>
+                  <w:r>
+                    <w:t>ISO/IEC 12207</w:t>
+                  </w:r>
                 </w:p>
                 <w:p>
                   <w:pPr>
@@ -2164,6 +2170,9 @@
                       <w:sz w:val="18"/>
                     </w:rPr>
                     <w:t>1.10</w:t>
+                  </w:r>
+                  <w:r>
+                    <w:t>IEEE Std 828</w:t>
                   </w:r>
                 </w:p>
               </w:tc>
@@ -2346,6 +2355,8 @@
               </w:rPr>
               <w:t xml:space="preserve"> </w:t>
             </w:r>
+            <w:bookmarkStart w:id="0" w:name="_GoBack"/>
+            <w:bookmarkEnd w:id="0"/>
           </w:p>
           <w:p>
             <w:pPr>
@@ -5375,7 +5386,7 @@
 </file>
 
 <file path=customXml/itemProps1.xml><?xml version="1.0" encoding="utf-8"?>
-<ds:datastoreItem xmlns:ds="http://schemas.openxmlformats.org/officeDocument/2006/customXml" ds:itemID="{01EE1315-A7C9-482E-854A-BB7054C1C1F0}">
+<ds:datastoreItem xmlns:ds="http://schemas.openxmlformats.org/officeDocument/2006/customXml" ds:itemID="{BE4B8522-D2A2-45F8-AE8E-0B46575B4ADF}">
   <ds:schemaRefs>
     <ds:schemaRef ds:uri="http://schemas.openxmlformats.org/officeDocument/2006/bibliography"/>
   </ds:schemaRefs>

</xml_diff>